<commit_message>
Atualizando documentação e md
</commit_message>
<xml_diff>
--- a/Artigo/Artigo - FINALIZADO - CONTROLE DE IRRIGAÇÃO.docx
+++ b/Artigo/Artigo - FINALIZADO - CONTROLE DE IRRIGAÇÃO.docx
@@ -6701,7 +6701,23 @@
           <w:sz w:val="24"/>
           <w:szCs w:val="20"/>
         </w:rPr>
-        <w:t xml:space="preserve"> Em relação as vantagens do projeto, podemos citar o conhecimento da plataforma e dessa prática de automação de uma forma geral, onde o nosso tema atinge um determinado público alvo, fazendo com que conseguissemos ajudar ainda mais novas pessoas. Agora partindo em relação as desvantagens, não existiu, pois o projeto consegue ajudar várias pessoas, mesmo com as dificuldades. </w:t>
+        <w:t xml:space="preserve"> </w:t>
+      </w:r>
+      <w:r>
+        <w:rPr>
+          <w:bCs/>
+          <w:sz w:val="24"/>
+          <w:szCs w:val="20"/>
+        </w:rPr>
+        <w:t>Sobre as</w:t>
+      </w:r>
+      <w:r>
+        <w:rPr>
+          <w:bCs/>
+          <w:sz w:val="24"/>
+          <w:szCs w:val="20"/>
+        </w:rPr>
+        <w:t xml:space="preserve"> vantagens do projeto, podemos citar o conhecimento da plataforma e dessa prática de automação de uma forma geral, onde o nosso tema atinge um determinado público alvo, fazendo com que conseguissemos ajudar ainda mais novas pessoas. Agora partindo em relação as desvantagens, não existiu, pois o projeto consegue ajudar várias pessoas, mesmo com as dificuldades. </w:t>
       </w:r>
       <w:r>
         <w:rPr>

</xml_diff>